<commit_message>
Fix typo in Sponsor Program document
</commit_message>
<xml_diff>
--- a/assets/6th AUSKF JONC Program Vendor Letter.docx
+++ b/assets/6th AUSKF JONC Program Vendor Letter.docx
@@ -174,12 +174,7 @@
         <w:jc w:val="both"/>
       </w:pPr>
       <w:r>
-        <w:t xml:space="preserve">Greetings from the All United </w:t>
-      </w:r>
-      <w:bookmarkStart w:id="0" w:name="_GoBack"/>
-      <w:bookmarkEnd w:id="0"/>
-      <w:r>
-        <w:t>States Kendo Federation (“</w:t>
+        <w:t>Greetings from the All United States Kendo Federation (“</w:t>
       </w:r>
       <w:r>
         <w:rPr>
@@ -1034,42 +1029,22 @@
           <w:szCs w:val="20"/>
         </w:rPr>
       </w:pPr>
-      <w:proofErr w:type="gramStart"/>
       <w:r>
         <w:rPr>
           <w:rFonts w:ascii="Times New Roman" w:hAnsi="Times New Roman"/>
           <w:sz w:val="20"/>
           <w:szCs w:val="20"/>
         </w:rPr>
-        <w:t>c</w:t>
-      </w:r>
-      <w:proofErr w:type="gramEnd"/>
+        <w:t xml:space="preserve">c/o </w:t>
+      </w:r>
       <w:r>
         <w:rPr>
           <w:rFonts w:ascii="Times New Roman" w:hAnsi="Times New Roman"/>
           <w:sz w:val="20"/>
           <w:szCs w:val="20"/>
         </w:rPr>
-        <w:t xml:space="preserve">/o </w:t>
-      </w:r>
-      <w:r>
-        <w:rPr>
-          <w:rFonts w:ascii="Times New Roman" w:hAnsi="Times New Roman"/>
-          <w:sz w:val="20"/>
-          <w:szCs w:val="20"/>
-        </w:rPr>
-        <w:t xml:space="preserve">Yuji </w:t>
-      </w:r>
-      <w:proofErr w:type="spellStart"/>
-      <w:r>
-        <w:rPr>
-          <w:rFonts w:ascii="Times New Roman" w:hAnsi="Times New Roman"/>
-          <w:sz w:val="20"/>
-          <w:szCs w:val="20"/>
-        </w:rPr>
-        <w:t>Onitsuka</w:t>
-      </w:r>
-      <w:proofErr w:type="spellEnd"/>
+        <w:t>Yuji Onitsuka</w:t>
+      </w:r>
     </w:p>
     <w:p>
       <w:pPr>
@@ -1377,15 +1352,7 @@
           </w:p>
           <w:p>
             <w:r>
-              <w:t xml:space="preserve">- Acceptable file formats - JPG, PDF, </w:t>
-            </w:r>
-            <w:proofErr w:type="gramStart"/>
-            <w:r>
-              <w:t>300</w:t>
-            </w:r>
-            <w:proofErr w:type="gramEnd"/>
-            <w:r>
-              <w:t xml:space="preserve"> dpi, CMYK, with crop marks.</w:t>
+              <w:t>- Acceptable file formats - JPG, PDF, 300 dpi, CMYK, with crop marks.</w:t>
             </w:r>
           </w:p>
           <w:p>
@@ -2236,7 +2203,17 @@
                 <w:sz w:val="22"/>
                 <w:szCs w:val="22"/>
               </w:rPr>
-              <w:t>(8” x 2-5/8”)</w:t>
+              <w:t>(4</w:t>
+            </w:r>
+            <w:bookmarkStart w:id="0" w:name="_GoBack"/>
+            <w:bookmarkEnd w:id="0"/>
+            <w:r>
+              <w:rPr>
+                <w:rFonts w:ascii="Times New Roman" w:hAnsi="Times New Roman"/>
+                <w:sz w:val="22"/>
+                <w:szCs w:val="22"/>
+              </w:rPr>
+              <w:t>” x 2-5/8”)</w:t>
             </w:r>
           </w:p>
         </w:tc>

</xml_diff>